<commit_message>
Stage 2 report completed.
</commit_message>
<xml_diff>
--- a/Documentation/Team 1 - Stage 2 Report.docx
+++ b/Documentation/Team 1 - Stage 2 Report.docx
@@ -24,23 +24,6 @@
       <w:pPr>
         <w:rPr>
           <w:rFonts w:ascii="Times New Roman" w:hAnsi="Times New Roman" w:cs="Times New Roman"/>
-          <w:sz w:val="24"/>
-        </w:rPr>
-      </w:pPr>
-      <w:r>
-        <w:rPr>
-          <w:rFonts w:ascii="Times New Roman" w:hAnsi="Times New Roman" w:cs="Times New Roman"/>
-          <w:sz w:val="24"/>
-        </w:rPr>
-        <w:t>Asd</w:t>
-      </w:r>
-      <w:bookmarkStart w:id="0" w:name="_GoBack"/>
-      <w:bookmarkEnd w:id="0"/>
-    </w:p>
-    <w:p>
-      <w:pPr>
-        <w:rPr>
-          <w:rFonts w:ascii="Times New Roman" w:hAnsi="Times New Roman" w:cs="Times New Roman"/>
           <w:b/>
           <w:sz w:val="28"/>
         </w:rPr>
@@ -51,6 +34,46 @@
           <w:b/>
           <w:sz w:val="28"/>
         </w:rPr>
+        <w:t>Logo</w:t>
+      </w:r>
+    </w:p>
+    <w:p>
+      <w:pPr>
+        <w:rPr>
+          <w:rFonts w:ascii="Times New Roman" w:hAnsi="Times New Roman" w:cs="Times New Roman"/>
+          <w:sz w:val="24"/>
+        </w:rPr>
+      </w:pPr>
+      <w:r>
+        <w:rPr>
+          <w:rFonts w:ascii="Times New Roman" w:hAnsi="Times New Roman" w:cs="Times New Roman"/>
+          <w:sz w:val="24"/>
+        </w:rPr>
+        <w:t>Cameron designed/made the logo using Photoshop.</w:t>
+      </w:r>
+    </w:p>
+    <w:p>
+      <w:pPr>
+        <w:rPr>
+          <w:rFonts w:ascii="Times New Roman" w:hAnsi="Times New Roman" w:cs="Times New Roman"/>
+          <w:sz w:val="24"/>
+        </w:rPr>
+      </w:pPr>
+    </w:p>
+    <w:p>
+      <w:pPr>
+        <w:rPr>
+          <w:rFonts w:ascii="Times New Roman" w:hAnsi="Times New Roman" w:cs="Times New Roman"/>
+          <w:b/>
+          <w:sz w:val="28"/>
+        </w:rPr>
+      </w:pPr>
+      <w:r>
+        <w:rPr>
+          <w:rFonts w:ascii="Times New Roman" w:hAnsi="Times New Roman" w:cs="Times New Roman"/>
+          <w:b/>
+          <w:sz w:val="28"/>
+        </w:rPr>
         <w:t>Color Scheme</w:t>
       </w:r>
     </w:p>
@@ -66,17 +89,9 @@
           <w:noProof/>
         </w:rPr>
         <w:drawing>
-          <wp:anchor distT="0" distB="0" distL="114300" distR="114300" simplePos="0" relativeHeight="251659264" behindDoc="1" locked="0" layoutInCell="1" allowOverlap="1" wp14:anchorId="37454C90" wp14:editId="562DE32D">
-            <wp:simplePos x="0" y="0"/>
-            <wp:positionH relativeFrom="column">
-              <wp:posOffset>0</wp:posOffset>
-            </wp:positionH>
-            <wp:positionV relativeFrom="paragraph">
-              <wp:posOffset>0</wp:posOffset>
-            </wp:positionV>
+          <wp:inline distT="0" distB="0" distL="0" distR="0">
             <wp:extent cx="4686300" cy="857250"/>
             <wp:effectExtent l="0" t="0" r="0" b="0"/>
-            <wp:wrapNone/>
             <wp:docPr id="1" name="Picture 1"/>
             <wp:cNvGraphicFramePr>
               <a:graphicFrameLocks xmlns:a="http://schemas.openxmlformats.org/drawingml/2006/main" noChangeAspect="1"/>
@@ -89,7 +104,13 @@
                     <pic:cNvPicPr/>
                   </pic:nvPicPr>
                   <pic:blipFill>
-                    <a:blip r:embed="rId6"/>
+                    <a:blip r:embed="rId6">
+                      <a:extLst>
+                        <a:ext uri="{28A0092B-C50C-407E-A947-70E740481C1C}">
+                          <a14:useLocalDpi xmlns:a14="http://schemas.microsoft.com/office/drawing/2010/main" val="0"/>
+                        </a:ext>
+                      </a:extLst>
+                    </a:blip>
                     <a:stretch>
                       <a:fillRect/>
                     </a:stretch>
@@ -106,8 +127,159 @@
                 </pic:pic>
               </a:graphicData>
             </a:graphic>
-          </wp:anchor>
+          </wp:inline>
         </w:drawing>
+      </w:r>
+    </w:p>
+    <w:p>
+      <w:pPr>
+        <w:rPr>
+          <w:rFonts w:ascii="Times New Roman" w:hAnsi="Times New Roman" w:cs="Times New Roman"/>
+          <w:sz w:val="24"/>
+        </w:rPr>
+      </w:pPr>
+    </w:p>
+    <w:p>
+      <w:pPr>
+        <w:rPr>
+          <w:rFonts w:ascii="Times New Roman" w:hAnsi="Times New Roman" w:cs="Times New Roman"/>
+          <w:b/>
+          <w:sz w:val="28"/>
+        </w:rPr>
+      </w:pPr>
+      <w:r>
+        <w:rPr>
+          <w:rFonts w:ascii="Times New Roman" w:hAnsi="Times New Roman" w:cs="Times New Roman"/>
+          <w:b/>
+          <w:sz w:val="28"/>
+        </w:rPr>
+        <w:t>Font Agreement</w:t>
+      </w:r>
+    </w:p>
+    <w:p>
+      <w:pPr>
+        <w:rPr>
+          <w:rFonts w:ascii="Times New Roman" w:hAnsi="Times New Roman" w:cs="Times New Roman"/>
+          <w:sz w:val="24"/>
+        </w:rPr>
+      </w:pPr>
+      <w:r>
+        <w:rPr>
+          <w:rFonts w:ascii="Times New Roman" w:hAnsi="Times New Roman" w:cs="Times New Roman"/>
+          <w:sz w:val="24"/>
+        </w:rPr>
+        <w:t>Our font will be Roboto, which I believe is the one Google uses. We agreed on it because it looks casual, modern, and dare I say fun.</w:t>
+      </w:r>
+    </w:p>
+    <w:p>
+      <w:pPr>
+        <w:rPr>
+          <w:rFonts w:ascii="Times New Roman" w:hAnsi="Times New Roman" w:cs="Times New Roman"/>
+          <w:sz w:val="24"/>
+        </w:rPr>
+      </w:pPr>
+    </w:p>
+    <w:p>
+      <w:pPr>
+        <w:rPr>
+          <w:rFonts w:ascii="Times New Roman" w:hAnsi="Times New Roman" w:cs="Times New Roman"/>
+          <w:b/>
+          <w:sz w:val="28"/>
+        </w:rPr>
+      </w:pPr>
+      <w:r>
+        <w:rPr>
+          <w:rFonts w:ascii="Times New Roman" w:hAnsi="Times New Roman" w:cs="Times New Roman"/>
+          <w:b/>
+          <w:sz w:val="28"/>
+        </w:rPr>
+        <w:t>Feature Implementation</w:t>
+      </w:r>
+    </w:p>
+    <w:p>
+      <w:pPr>
+        <w:rPr>
+          <w:rFonts w:ascii="Times New Roman" w:hAnsi="Times New Roman" w:cs="Times New Roman"/>
+          <w:sz w:val="24"/>
+        </w:rPr>
+      </w:pPr>
+      <w:r>
+        <w:rPr>
+          <w:rFonts w:ascii="Times New Roman" w:hAnsi="Times New Roman" w:cs="Times New Roman"/>
+          <w:sz w:val="24"/>
+        </w:rPr>
+        <w:t>We will likely all implement some combination of these features across all of our pages and the homepage collectively. CSS is mostly being done through external stylesheets just as a general industry practice. As the team representative (Nicolas, myself), I will evaluate the final product quality of everything before shipping, but everyone will have creative input while actually developing. I will also review everything for compliance with the web design guidelines, but will take into consideration our own creativity if the</w:t>
+      </w:r>
+      <w:r>
+        <w:rPr>
+          <w:rFonts w:ascii="Times New Roman" w:hAnsi="Times New Roman" w:cs="Times New Roman"/>
+          <w:sz w:val="24"/>
+        </w:rPr>
+        <w:t>y conflict for whatever reason.</w:t>
+      </w:r>
+    </w:p>
+    <w:p>
+      <w:pPr>
+        <w:rPr>
+          <w:rFonts w:ascii="Times New Roman" w:hAnsi="Times New Roman" w:cs="Times New Roman"/>
+          <w:sz w:val="24"/>
+        </w:rPr>
+      </w:pPr>
+    </w:p>
+    <w:p>
+      <w:pPr>
+        <w:rPr>
+          <w:rFonts w:ascii="Times New Roman" w:hAnsi="Times New Roman" w:cs="Times New Roman"/>
+          <w:b/>
+          <w:sz w:val="28"/>
+        </w:rPr>
+      </w:pPr>
+      <w:r>
+        <w:rPr>
+          <w:rFonts w:ascii="Times New Roman" w:hAnsi="Times New Roman" w:cs="Times New Roman"/>
+          <w:b/>
+          <w:sz w:val="28"/>
+        </w:rPr>
+        <w:t>Final Notes</w:t>
+      </w:r>
+    </w:p>
+    <w:p>
+      <w:pPr>
+        <w:rPr>
+          <w:rFonts w:ascii="Times New Roman" w:hAnsi="Times New Roman" w:cs="Times New Roman"/>
+          <w:sz w:val="24"/>
+        </w:rPr>
+      </w:pPr>
+      <w:r>
+        <w:rPr>
+          <w:rFonts w:ascii="Times New Roman" w:hAnsi="Times New Roman" w:cs="Times New Roman"/>
+          <w:sz w:val="24"/>
+        </w:rPr>
+        <w:t>1. Since GitHub Pages is a static hosting platform, we cannot do any data processing on the same deployment server (ie GitHub itself), so I elected to use an external API that will email the form data to my personal email.</w:t>
+      </w:r>
+    </w:p>
+    <w:p>
+      <w:pPr>
+        <w:rPr>
+          <w:rFonts w:ascii="Times New Roman" w:hAnsi="Times New Roman" w:cs="Times New Roman"/>
+          <w:sz w:val="24"/>
+        </w:rPr>
+      </w:pPr>
+      <w:r>
+        <w:rPr>
+          <w:rFonts w:ascii="Times New Roman" w:hAnsi="Times New Roman" w:cs="Times New Roman"/>
+          <w:sz w:val="24"/>
+        </w:rPr>
+        <w:t>2. Back and forth between us will be limited on the discussion board but I’ll make sure we all still post something here and there. We’re primarily communicating in the Zoom class sessions, GroupMe</w:t>
+      </w:r>
+      <w:bookmarkStart w:id="0" w:name="_GoBack"/>
+      <w:bookmarkEnd w:id="0"/>
+      <w:r>
+        <w:rPr>
+          <w:rFonts w:ascii="Times New Roman" w:hAnsi="Times New Roman" w:cs="Times New Roman"/>
+          <w:sz w:val="24"/>
+        </w:rPr>
+        <w:t>, and then just naturally through collaboration on GitHub.</w:t>
       </w:r>
     </w:p>
     <w:sectPr>

</xml_diff>